<commit_message>
week. deleting days and mealtimes when delete week
</commit_message>
<xml_diff>
--- a/PLAN/SuunnitelmaNygardJoonas.docx
+++ b/PLAN/SuunnitelmaNygardJoonas.docx
@@ -1120,19 +1120,102 @@
         </w:numPr>
       </w:pPr>
       <w:r>
-        <w:t>1.2.1 Esimerkkikäyttäjän #1 kuvaus</w:t>
-      </w:r>
-      <w:r>
+        <w:t xml:space="preserve">1.2.1 Esimerkkikäyttäjän #1 kuvaus </w:t>
+      </w:r>
+    </w:p>
+    <w:p>
+      <w:pPr>
+        <w:pStyle w:val="Otsikko4"/>
+        <w:rPr>
+          <w:lang w:val="en-GB"/>
+        </w:rPr>
+      </w:pPr>
+      <w:r>
+        <w:rPr>
+          <w:lang w:val="en-GB"/>
+        </w:rPr>
+        <w:t>Jaakko</w:t>
+      </w:r>
+      <w:r>
+        <w:rPr>
+          <w:lang w:val="en-GB"/>
+        </w:rPr>
+        <w:t xml:space="preserve"> 25</w:t>
+      </w:r>
+      <w:r>
+        <w:rPr>
+          <w:lang w:val="en-GB"/>
+        </w:rPr>
         <w:t xml:space="preserve"> </w:t>
       </w:r>
-    </w:p>
-    <w:p>
-      <w:pPr>
-        <w:pStyle w:val="Otsikko4"/>
-        <w:rPr>
-          <w:lang w:val="en-GB"/>
-        </w:rPr>
-      </w:pPr>
+      <w:r>
+        <w:rPr>
+          <w:lang w:val="en-GB"/>
+        </w:rPr>
+        <w:t>– Kehonrakentaja – Ammattiurheilija – Ensisijainen käyttäjä</w:t>
+      </w:r>
+    </w:p>
+    <w:p>
+      <w:pPr>
+        <w:ind w:left="720"/>
+        <w:rPr>
+          <w:lang w:val="en-GB"/>
+        </w:rPr>
+      </w:pPr>
+      <w:r>
+        <w:rPr>
+          <w:lang w:val="en-GB"/>
+        </w:rPr>
+        <w:t>25 vuotias kehonrakennusta. Takana 5 vuotta saliharrastusta ja 2 vuotta ammattimaista kehonrakennusta.</w:t>
+      </w:r>
+      <w:r>
+        <w:rPr>
+          <w:lang w:val="en-GB"/>
+        </w:rPr>
+        <w:t xml:space="preserve"> Jaakko on asuu</w:t>
+      </w:r>
+      <w:r>
+        <w:rPr>
+          <w:lang w:val="en-GB"/>
+        </w:rPr>
+        <w:t xml:space="preserve"> yksin</w:t>
+      </w:r>
+      <w:r>
+        <w:rPr>
+          <w:lang w:val="en-GB"/>
+        </w:rPr>
+        <w:t xml:space="preserve"> suuren kaupungin ydinkeskustassa ja työskentelee kehonrakennuksen ohessa vuorotyönä myymälävartijana.</w:t>
+      </w:r>
+      <w:r>
+        <w:rPr>
+          <w:lang w:val="en-GB"/>
+        </w:rPr>
+        <w:t xml:space="preserve"> Jaakolla ei ole erillistä valmentajaa, vaan hän suunnittelee itse treenit ja ruokavalionsa. Jaakolle on tärkeää seurata tarkasti energiansaantiaan</w:t>
+      </w:r>
+      <w:r>
+        <w:rPr>
+          <w:lang w:val="en-GB"/>
+        </w:rPr>
+        <w:t xml:space="preserve"> varsinkin</w:t>
+      </w:r>
+      <w:r>
+        <w:rPr>
+          <w:lang w:val="en-GB"/>
+        </w:rPr>
+        <w:t xml:space="preserve"> ennen kisoja. </w:t>
+      </w:r>
+      <w:r>
+        <w:rPr>
+          <w:lang w:val="en-GB"/>
+        </w:rPr>
+        <w:t>Jaakon ruokavalio vaihtelee hyvin paljon dietillä ja massakaudella, joskin hänen ruokavalionsa on aina etukäteen suunniteltu.</w:t>
+      </w:r>
+      <w:r>
+        <w:rPr>
+          <w:lang w:val="en-GB"/>
+        </w:rPr>
+        <w:t xml:space="preserve"> </w:t>
+      </w:r>
       <w:r>
         <w:rPr>
           <w:lang w:val="en-GB"/>
@@ -1143,99 +1226,27 @@
         <w:rPr>
           <w:lang w:val="en-GB"/>
         </w:rPr>
-        <w:t xml:space="preserve"> 25</w:t>
-      </w:r>
-      <w:r>
-        <w:rPr>
-          <w:lang w:val="en-GB"/>
-        </w:rPr>
-        <w:t xml:space="preserve"> </w:t>
-      </w:r>
-      <w:r>
-        <w:rPr>
-          <w:lang w:val="en-GB"/>
-        </w:rPr>
-        <w:t>– Kehonrakentaja – Ammattiurheilija – Ensisijainen käyttäjä</w:t>
-      </w:r>
-    </w:p>
-    <w:p>
-      <w:pPr>
-        <w:ind w:left="720"/>
-        <w:rPr>
-          <w:lang w:val="en-GB"/>
-        </w:rPr>
-      </w:pPr>
-      <w:r>
-        <w:rPr>
-          <w:lang w:val="en-GB"/>
-        </w:rPr>
-        <w:t>25 vuotias kehonrakennusta. Takana 5 vuotta saliharrastusta ja 2 vuotta ammattimaista kehonrakennusta.</w:t>
-      </w:r>
-      <w:r>
-        <w:rPr>
-          <w:lang w:val="en-GB"/>
-        </w:rPr>
-        <w:t xml:space="preserve"> Jaakko on asuu</w:t>
-      </w:r>
-      <w:r>
-        <w:rPr>
-          <w:lang w:val="en-GB"/>
-        </w:rPr>
-        <w:t xml:space="preserve"> yksin</w:t>
-      </w:r>
-      <w:r>
-        <w:rPr>
-          <w:lang w:val="en-GB"/>
-        </w:rPr>
-        <w:t xml:space="preserve"> suuren kaupungin ydinkeskustassa ja työskentelee kehonrakennuksen ohessa vuorotyönä myymälävartijana.</w:t>
-      </w:r>
-      <w:r>
-        <w:rPr>
-          <w:lang w:val="en-GB"/>
-        </w:rPr>
-        <w:t xml:space="preserve"> Jaakolla ei ole erillistä valmentajaa, vaan hän suunnittelee itse treenit ja ruokavalionsa. Jaakolle on tärkeää seurata tarkasti energiansaantiaan</w:t>
-      </w:r>
-      <w:r>
-        <w:rPr>
-          <w:lang w:val="en-GB"/>
-        </w:rPr>
-        <w:t xml:space="preserve"> varsinkin</w:t>
-      </w:r>
-      <w:r>
-        <w:rPr>
-          <w:lang w:val="en-GB"/>
-        </w:rPr>
-        <w:t xml:space="preserve"> ennen kisoja. </w:t>
-      </w:r>
-      <w:r>
-        <w:rPr>
-          <w:lang w:val="en-GB"/>
-        </w:rPr>
-        <w:t>Jaakon ruokavalio vaihtelee hyvin paljon dietillä ja massakaudella, joskin hänen ruokavalionsa on aina etukäteen suunniteltu.</w:t>
-      </w:r>
-      <w:r>
-        <w:rPr>
-          <w:lang w:val="en-GB"/>
-        </w:rPr>
-        <w:t xml:space="preserve"> </w:t>
-      </w:r>
-      <w:r>
-        <w:rPr>
-          <w:lang w:val="en-GB"/>
-        </w:rPr>
-        <w:t>Jaakko</w:t>
-      </w:r>
-      <w:r>
-        <w:rPr>
-          <w:lang w:val="en-GB"/>
-        </w:rPr>
         <w:t xml:space="preserve"> käyttää pääasiallisesti </w:t>
       </w:r>
       <w:r>
         <w:rPr>
           <w:lang w:val="en-GB"/>
         </w:rPr>
-        <w:t>pöytäkonetta, jolla hän pelaa paljon FPS pelejä vapaa-aikanaan. Jaakko tietää jonkin verran tietokoneista ja onkin koonnut itse tietokoneensa.</w:t>
+        <w:t>pöytäkonetta, jolla hän pelaa paljon pelejä vapaa-aikanaan. Jaakko tietää jonkin verran tietokoneista</w:t>
+      </w:r>
+      <w:r>
+        <w:rPr>
+          <w:lang w:val="en-GB"/>
+        </w:rPr>
+        <w:t xml:space="preserve"> ja tekniikasta</w:t>
+      </w:r>
+      <w:bookmarkStart w:id="0" w:name="_GoBack"/>
+      <w:bookmarkEnd w:id="0"/>
+      <w:r>
+        <w:rPr>
+          <w:lang w:val="en-GB"/>
+        </w:rPr>
+        <w:t>.</w:t>
       </w:r>
       <w:r>
         <w:rPr>
@@ -1266,10 +1277,7 @@
       </w:pPr>
       <w:r>
         <w:lastRenderedPageBreak/>
-        <w:t>1.2.2 Esimerkkikäyttäjän #2 kuvaus</w:t>
-      </w:r>
-      <w:r>
-        <w:t xml:space="preserve"> </w:t>
+        <w:t xml:space="preserve">1.2.2 Esimerkkikäyttäjän #2 kuvaus </w:t>
       </w:r>
     </w:p>
     <w:p>
@@ -1388,10 +1396,7 @@
         </w:numPr>
       </w:pPr>
       <w:r>
-        <w:t>1.2.3 Esimerkkikäyttäjän #3 kuvaus</w:t>
-      </w:r>
-      <w:r>
-        <w:t xml:space="preserve"> </w:t>
+        <w:t xml:space="preserve">1.2.3 Esimerkkikäyttäjän #3 kuvaus </w:t>
       </w:r>
     </w:p>
     <w:p>
@@ -1563,13 +1568,7 @@
         </w:numPr>
       </w:pPr>
       <w:r>
-        <w:t>1.2.</w:t>
-      </w:r>
-      <w:r>
-        <w:t>4</w:t>
-      </w:r>
-      <w:r>
-        <w:t xml:space="preserve"> Esimerkkikäyttäjän #3 kuvaus</w:t>
+        <w:t>1.2.4 Esimerkkikäyttäjän #3 kuvaus</w:t>
       </w:r>
     </w:p>
     <w:p>
@@ -1853,8 +1852,6 @@
         </w:rPr>
         <w:t xml:space="preserve"> Käyttäjän syöttämä data tallennetaan paikallisesti SQlite tietokantaan.</w:t>
       </w:r>
-      <w:bookmarkStart w:id="0" w:name="_GoBack"/>
-      <w:bookmarkEnd w:id="0"/>
       <w:r>
         <w:rPr>
           <w:lang w:val="en-GB"/>

</xml_diff>